<commit_message>
show must go on
</commit_message>
<xml_diff>
--- a/root/docs/leggimi.docx
+++ b/root/docs/leggimi.docx
@@ -3489,15 +3489,15 @@
                 <wp:anchor behindDoc="0" distT="0" distB="0" distL="0" distR="0" simplePos="0" locked="0" layoutInCell="0" allowOverlap="1" relativeHeight="2">
                   <wp:simplePos x="0" y="0"/>
                   <wp:positionH relativeFrom="column">
-                    <wp:posOffset>635</wp:posOffset>
+                    <wp:posOffset>3060065</wp:posOffset>
                   </wp:positionH>
                   <wp:positionV relativeFrom="paragraph">
-                    <wp:posOffset>-695325</wp:posOffset>
+                    <wp:posOffset>419100</wp:posOffset>
                   </wp:positionV>
-                  <wp:extent cx="3060065" cy="6627495"/>
+                  <wp:extent cx="3060065" cy="8823325"/>
                   <wp:effectExtent l="0" t="0" r="0" b="0"/>
                   <wp:wrapSquare wrapText="largest"/>
-                  <wp:docPr id="1" name="Immagine1" descr=""/>
+                  <wp:docPr id="1" name="Immagine2" descr=""/>
                   <wp:cNvGraphicFramePr>
                     <a:graphicFrameLocks xmlns:a="http://schemas.openxmlformats.org/drawingml/2006/main" noChangeAspect="1"/>
                   </wp:cNvGraphicFramePr>
@@ -3505,7 +3505,7 @@
                     <a:graphicData uri="http://schemas.openxmlformats.org/drawingml/2006/picture">
                       <pic:pic xmlns:pic="http://schemas.openxmlformats.org/drawingml/2006/picture">
                         <pic:nvPicPr>
-                          <pic:cNvPr id="1" name="Immagine1" descr=""/>
+                          <pic:cNvPr id="1" name="Immagine2" descr=""/>
                           <pic:cNvPicPr>
                             <a:picLocks noChangeAspect="1" noChangeArrowheads="1"/>
                           </pic:cNvPicPr>
@@ -3519,7 +3519,7 @@
                         <pic:spPr bwMode="auto">
                           <a:xfrm>
                             <a:off x="0" y="0"/>
-                            <a:ext cx="3060065" cy="6627495"/>
+                            <a:ext cx="3060065" cy="8823325"/>
                           </a:xfrm>
                           <a:prstGeom prst="rect">
                             <a:avLst/>
@@ -3532,18 +3532,18 @@
                 </wp:anchor>
               </w:drawing>
               <w:drawing>
-                <wp:anchor behindDoc="0" distT="0" distB="0" distL="0" distR="0" simplePos="0" locked="0" layoutInCell="0" allowOverlap="1" relativeHeight="3">
+                <wp:anchor behindDoc="0" distT="0" distB="0" distL="0" distR="0" simplePos="0" locked="0" layoutInCell="0" allowOverlap="1" relativeHeight="4">
                   <wp:simplePos x="0" y="0"/>
                   <wp:positionH relativeFrom="column">
-                    <wp:posOffset>3060065</wp:posOffset>
+                    <wp:posOffset>635</wp:posOffset>
                   </wp:positionH>
                   <wp:positionV relativeFrom="paragraph">
-                    <wp:posOffset>419100</wp:posOffset>
+                    <wp:posOffset>-695325</wp:posOffset>
                   </wp:positionV>
-                  <wp:extent cx="3060065" cy="8823325"/>
+                  <wp:extent cx="3060065" cy="6627495"/>
                   <wp:effectExtent l="0" t="0" r="0" b="0"/>
                   <wp:wrapSquare wrapText="largest"/>
-                  <wp:docPr id="2" name="Immagine2" descr=""/>
+                  <wp:docPr id="2" name="Immagine1" descr=""/>
                   <wp:cNvGraphicFramePr>
                     <a:graphicFrameLocks xmlns:a="http://schemas.openxmlformats.org/drawingml/2006/main" noChangeAspect="1"/>
                   </wp:cNvGraphicFramePr>
@@ -3551,7 +3551,7 @@
                     <a:graphicData uri="http://schemas.openxmlformats.org/drawingml/2006/picture">
                       <pic:pic xmlns:pic="http://schemas.openxmlformats.org/drawingml/2006/picture">
                         <pic:nvPicPr>
-                          <pic:cNvPr id="2" name="Immagine2" descr=""/>
+                          <pic:cNvPr id="2" name="Immagine1" descr=""/>
                           <pic:cNvPicPr>
                             <a:picLocks noChangeAspect="1" noChangeArrowheads="1"/>
                           </pic:cNvPicPr>
@@ -3565,7 +3565,7 @@
                         <pic:spPr bwMode="auto">
                           <a:xfrm>
                             <a:off x="0" y="0"/>
-                            <a:ext cx="3060065" cy="8823325"/>
+                            <a:ext cx="3060065" cy="6627495"/>
                           </a:xfrm>
                           <a:prstGeom prst="rect">
                             <a:avLst/>
@@ -3767,7 +3767,7 @@
             <w:r>
               <w:rPr/>
               <w:drawing>
-                <wp:anchor behindDoc="0" distT="0" distB="0" distL="0" distR="0" simplePos="0" locked="0" layoutInCell="0" allowOverlap="1" relativeHeight="4">
+                <wp:anchor behindDoc="0" distT="0" distB="0" distL="0" distR="0" simplePos="0" locked="0" layoutInCell="0" allowOverlap="1" relativeHeight="3">
                   <wp:simplePos x="0" y="0"/>
                   <wp:positionH relativeFrom="column">
                     <wp:align>center</wp:align>
@@ -4524,6 +4524,40 @@
       <w:pPr>
         <w:pStyle w:val="Normal"/>
         <w:ind w:hanging="794" w:left="0" w:right="-794"/>
+        <w:rPr>
+          <w:rStyle w:val="Strong"/>
+          <w:sz w:val="21"/>
+          <w:szCs w:val="21"/>
+        </w:rPr>
+      </w:pPr>
+      <w:r>
+        <w:rPr>
+          <w:sz w:val="21"/>
+          <w:szCs w:val="21"/>
+        </w:rPr>
+      </w:r>
+    </w:p>
+    <w:p>
+      <w:pPr>
+        <w:pStyle w:val="Normal"/>
+        <w:ind w:hanging="794" w:left="0" w:right="-794"/>
+        <w:rPr>
+          <w:rStyle w:val="Strong"/>
+          <w:sz w:val="21"/>
+          <w:szCs w:val="21"/>
+        </w:rPr>
+      </w:pPr>
+      <w:r>
+        <w:rPr>
+          <w:sz w:val="21"/>
+          <w:szCs w:val="21"/>
+        </w:rPr>
+      </w:r>
+    </w:p>
+    <w:p>
+      <w:pPr>
+        <w:pStyle w:val="Normal"/>
+        <w:ind w:hanging="794" w:left="0" w:right="-794"/>
         <w:rPr/>
       </w:pPr>
       <w:r>
@@ -4548,23 +4582,6 @@
           <w:szCs w:val="21"/>
         </w:rPr>
         <w:t>cosa ne dici?</w:t>
-      </w:r>
-    </w:p>
-    <w:p>
-      <w:pPr>
-        <w:pStyle w:val="Normal"/>
-        <w:ind w:hanging="794" w:left="0" w:right="-794"/>
-        <w:rPr>
-          <w:rStyle w:val="Strong"/>
-          <w:sz w:val="21"/>
-          <w:szCs w:val="21"/>
-        </w:rPr>
-      </w:pPr>
-      <w:r>
-        <w:rPr>
-          <w:sz w:val="21"/>
-          <w:szCs w:val="21"/>
-        </w:rPr>
       </w:r>
     </w:p>
     <w:p>
@@ -4861,17 +4878,20 @@
           <w:sz w:val="21"/>
           <w:szCs w:val="21"/>
         </w:rPr>
-        <w:t xml:space="preserve">modifica placeholder per visualizzazione mm/gg/yyyy sul form tramite mobile, ora pusho e vediamo se funziona </w:t>
-      </w:r>
-      <w:r>
+        <w:t>modifica placeholder per visualizzazione mm/gg/yyyy sul form tramite mobile, ora pusho e vediamo se funziona perche da browser non mi fa vedere la modifica, se non ha funzionato (a zero shot o come si dice) sistemo dopo</w:t>
+      </w:r>
+    </w:p>
+    <w:p>
+      <w:pPr>
+        <w:pStyle w:val="Normal"/>
+        <w:ind w:hanging="794" w:left="0" w:right="-794"/>
         <w:rPr>
           <w:b/>
           <w:bCs/>
           <w:sz w:val="21"/>
           <w:szCs w:val="21"/>
         </w:rPr>
-        <w:t>perche da browser non mi fa vedere la modifica</w:t>
-      </w:r>
+      </w:pPr>
       <w:r>
         <w:rPr>
           <w:b/>
@@ -4879,17 +4899,19 @@
           <w:sz w:val="21"/>
           <w:szCs w:val="21"/>
         </w:rPr>
-        <w:t xml:space="preserve">, se non </w:t>
-      </w:r>
-      <w:r>
+      </w:r>
+    </w:p>
+    <w:p>
+      <w:pPr>
+        <w:pStyle w:val="Normal"/>
+        <w:ind w:hanging="794" w:left="0" w:right="-794"/>
         <w:rPr>
           <w:b/>
           <w:bCs/>
           <w:sz w:val="21"/>
           <w:szCs w:val="21"/>
         </w:rPr>
-        <w:t>ha funzionato (a zero shot o come si dice)</w:t>
-      </w:r>
+      </w:pPr>
       <w:r>
         <w:rPr>
           <w:b/>
@@ -4897,8 +4919,14 @@
           <w:sz w:val="21"/>
           <w:szCs w:val="21"/>
         </w:rPr>
-        <w:t xml:space="preserve"> </w:t>
-      </w:r>
+      </w:r>
+    </w:p>
+    <w:p>
+      <w:pPr>
+        <w:pStyle w:val="Normal"/>
+        <w:ind w:hanging="794" w:left="0" w:right="-794"/>
+        <w:rPr/>
+      </w:pPr>
       <w:r>
         <w:rPr>
           <w:b/>
@@ -4906,17 +4934,20 @@
           <w:sz w:val="21"/>
           <w:szCs w:val="21"/>
         </w:rPr>
-        <w:t>sistemo</w:t>
-      </w:r>
-      <w:r>
+        <w:t>volevi cambiare i caratteri grassetto anche snel form sui pulsanti di invio mail e wa?</w:t>
+      </w:r>
+    </w:p>
+    <w:p>
+      <w:pPr>
+        <w:pStyle w:val="Normal"/>
+        <w:ind w:hanging="794" w:left="0" w:right="-794"/>
         <w:rPr>
           <w:b/>
           <w:bCs/>
           <w:sz w:val="21"/>
           <w:szCs w:val="21"/>
         </w:rPr>
-        <w:t xml:space="preserve"> </w:t>
-      </w:r>
+      </w:pPr>
       <w:r>
         <w:rPr>
           <w:b/>
@@ -4924,7 +4955,6 @@
           <w:sz w:val="21"/>
           <w:szCs w:val="21"/>
         </w:rPr>
-        <w:t>dopo</w:t>
       </w:r>
     </w:p>
     <w:p>
@@ -4990,153 +5020,208 @@
     <w:p>
       <w:pPr>
         <w:pStyle w:val="Normal"/>
-        <w:ind w:hanging="794" w:left="0" w:right="-794"/>
-        <w:rPr>
-          <w:b/>
-          <w:bCs/>
-          <w:sz w:val="21"/>
-          <w:szCs w:val="21"/>
-        </w:rPr>
-      </w:pPr>
-      <w:r>
-        <w:rPr>
-          <w:b/>
-          <w:bCs/>
-          <w:sz w:val="21"/>
-          <w:szCs w:val="21"/>
-        </w:rPr>
-      </w:r>
-    </w:p>
-    <w:p>
-      <w:pPr>
-        <w:pStyle w:val="Normal"/>
-        <w:ind w:hanging="0" w:left="0" w:right="-794"/>
-        <w:rPr>
-          <w:b/>
-          <w:bCs/>
-          <w:sz w:val="21"/>
-          <w:szCs w:val="21"/>
-        </w:rPr>
-      </w:pPr>
-      <w:r>
-        <w:rPr>
-          <w:b/>
-          <w:bCs/>
-          <w:sz w:val="21"/>
-          <w:szCs w:val="21"/>
-        </w:rPr>
-      </w:r>
-    </w:p>
-    <w:p>
-      <w:pPr>
-        <w:pStyle w:val="Normal"/>
-        <w:ind w:hanging="794" w:left="0" w:right="-794"/>
-        <w:rPr/>
-      </w:pPr>
-      <w:r>
-        <w:rPr>
-          <w:b/>
-          <w:bCs/>
-          <w:sz w:val="21"/>
-          <w:szCs w:val="21"/>
-        </w:rPr>
-        <w:t>formattazione messaggio email tramite mobile ancora da controllare</w:t>
-      </w:r>
-    </w:p>
-    <w:p>
-      <w:pPr>
-        <w:pStyle w:val="Normal"/>
-        <w:ind w:hanging="794" w:left="0" w:right="-794"/>
-        <w:rPr>
-          <w:b/>
-          <w:bCs/>
-          <w:sz w:val="21"/>
-          <w:szCs w:val="21"/>
-        </w:rPr>
-      </w:pPr>
-      <w:r>
-        <w:rPr>
-          <w:b/>
-          <w:bCs/>
-          <w:sz w:val="21"/>
-          <w:szCs w:val="21"/>
-        </w:rPr>
-      </w:r>
-    </w:p>
-    <w:p>
-      <w:pPr>
-        <w:pStyle w:val="Normal"/>
-        <w:ind w:hanging="794" w:left="0" w:right="-794"/>
-        <w:rPr>
-          <w:b/>
-          <w:bCs/>
-          <w:sz w:val="21"/>
-          <w:szCs w:val="21"/>
-        </w:rPr>
-      </w:pPr>
-      <w:r>
-        <w:rPr>
-          <w:b/>
-          <w:bCs/>
-          <w:sz w:val="21"/>
-          <w:szCs w:val="21"/>
-        </w:rPr>
-      </w:r>
-    </w:p>
-    <w:p>
-      <w:pPr>
-        <w:pStyle w:val="Normal"/>
-        <w:ind w:hanging="794" w:left="0" w:right="-794"/>
-        <w:rPr/>
-      </w:pPr>
-      <w:r>
-        <w:rPr>
-          <w:b/>
-          <w:bCs/>
-          <w:sz w:val="21"/>
-          <w:szCs w:val="21"/>
-        </w:rPr>
-        <w:t>volevi cambiare i caratteri grassetto anche snel form sui pulsanti di invio mail e wa?</w:t>
-      </w:r>
-    </w:p>
-    <w:p>
-      <w:pPr>
-        <w:pStyle w:val="BodyText"/>
-        <w:ind w:hanging="794" w:left="0" w:right="-794"/>
-        <w:rPr>
-          <w:b/>
-          <w:bCs/>
-          <w:sz w:val="21"/>
-          <w:szCs w:val="21"/>
-        </w:rPr>
-      </w:pPr>
-      <w:r>
-        <w:rPr>
-          <w:b/>
-          <w:bCs/>
-          <w:sz w:val="21"/>
-          <w:szCs w:val="21"/>
-        </w:rPr>
-      </w:r>
-    </w:p>
-    <w:p>
-      <w:pPr>
-        <w:pStyle w:val="BodyText"/>
-        <w:ind w:hanging="794" w:left="0" w:right="-794"/>
-        <w:rPr>
-          <w:b/>
-          <w:bCs/>
-          <w:sz w:val="21"/>
-          <w:szCs w:val="21"/>
-        </w:rPr>
-      </w:pPr>
-      <w:r>
-        <w:rPr>
-          <w:b/>
-          <w:bCs/>
-          <w:sz w:val="21"/>
-          <w:szCs w:val="21"/>
-        </w:rPr>
+        <w:widowControl/>
+        <w:suppressAutoHyphens w:val="true"/>
+        <w:overflowPunct w:val="true"/>
+        <w:bidi w:val="0"/>
+        <w:spacing w:before="0" w:after="0"/>
+        <w:ind w:hanging="0" w:left="-850" w:right="-794"/>
+        <w:jc w:val="left"/>
+        <w:rPr/>
+      </w:pPr>
+      <w:r>
+        <w:rPr>
+          <w:b w:val="false"/>
+          <w:bCs w:val="false"/>
+          <w:sz w:val="21"/>
+          <w:szCs w:val="21"/>
+        </w:rPr>
+        <w:t>11/05/25</w:t>
+      </w:r>
+    </w:p>
+    <w:p>
+      <w:pPr>
+        <w:pStyle w:val="Normal"/>
+        <w:widowControl/>
+        <w:suppressAutoHyphens w:val="true"/>
+        <w:overflowPunct w:val="true"/>
+        <w:bidi w:val="0"/>
+        <w:spacing w:before="0" w:after="0"/>
+        <w:ind w:hanging="0" w:left="-850" w:right="-567"/>
+        <w:jc w:val="left"/>
+        <w:rPr/>
+      </w:pPr>
+      <w:r>
+        <w:rPr/>
+        <w:t>cambiato colore icone</w:t>
+      </w:r>
+    </w:p>
+    <w:p>
+      <w:pPr>
+        <w:pStyle w:val="Normal"/>
+        <w:widowControl/>
+        <w:suppressAutoHyphens w:val="true"/>
+        <w:overflowPunct w:val="true"/>
+        <w:bidi w:val="0"/>
+        <w:spacing w:before="0" w:after="0"/>
+        <w:ind w:hanging="0" w:left="-850" w:right="-567"/>
+        <w:jc w:val="left"/>
+        <w:rPr/>
+      </w:pPr>
+      <w:r>
+        <w:rPr/>
+        <w:t>cambiato i punti in cui appare l’header con il logo (scrollando dal basso in cima non appariva)</w:t>
+      </w:r>
+    </w:p>
+    <w:p>
+      <w:pPr>
+        <w:pStyle w:val="Normal"/>
+        <w:widowControl/>
+        <w:suppressAutoHyphens w:val="true"/>
+        <w:overflowPunct w:val="true"/>
+        <w:bidi w:val="0"/>
+        <w:spacing w:before="0" w:after="0"/>
+        <w:ind w:hanging="0" w:left="-850" w:right="-567"/>
+        <w:jc w:val="left"/>
+        <w:rPr/>
+      </w:pPr>
+      <w:r>
+        <w:rPr/>
+        <w:t>aggiunto un fake.placeholder per la data sul sito in versione mobile</w:t>
+      </w:r>
+    </w:p>
+    <w:p>
+      <w:pPr>
+        <w:pStyle w:val="Normal"/>
+        <w:widowControl/>
+        <w:suppressAutoHyphens w:val="true"/>
+        <w:overflowPunct w:val="true"/>
+        <w:bidi w:val="0"/>
+        <w:spacing w:before="0" w:after="0"/>
+        <w:ind w:hanging="0" w:left="-850" w:right="-567"/>
+        <w:jc w:val="left"/>
+        <w:rPr/>
+      </w:pPr>
+      <w:r>
+        <w:rPr/>
+        <w:t>fixato input calendario</w:t>
+      </w:r>
+    </w:p>
+    <w:p>
+      <w:pPr>
+        <w:pStyle w:val="Normal"/>
+        <w:widowControl/>
+        <w:suppressAutoHyphens w:val="true"/>
+        <w:overflowPunct w:val="true"/>
+        <w:bidi w:val="0"/>
+        <w:spacing w:before="0" w:after="0"/>
+        <w:ind w:hanging="0" w:left="-850" w:right="-567"/>
+        <w:jc w:val="left"/>
+        <w:rPr/>
+      </w:pPr>
+      <w:r>
+        <w:rPr/>
+        <w:t>ancora problemi con la versione mobile</w:t>
+      </w:r>
+    </w:p>
+    <w:p>
+      <w:pPr>
+        <w:pStyle w:val="Normal"/>
+        <w:widowControl/>
+        <w:suppressAutoHyphens w:val="true"/>
+        <w:overflowPunct w:val="true"/>
+        <w:bidi w:val="0"/>
+        <w:spacing w:before="0" w:after="0"/>
+        <w:ind w:hanging="0" w:left="-850" w:right="-567"/>
+        <w:jc w:val="left"/>
+        <w:rPr/>
+      </w:pPr>
+      <w:r>
+        <w:rPr/>
+        <w:t>dopo tante bestemmie scelgo di usare pickaday per una corretta visualizzazione e funzionamento del primo box</w:t>
+      </w:r>
+    </w:p>
+    <w:p>
+      <w:pPr>
+        <w:pStyle w:val="Normal"/>
+        <w:widowControl/>
+        <w:suppressAutoHyphens w:val="true"/>
+        <w:overflowPunct w:val="true"/>
+        <w:bidi w:val="0"/>
+        <w:spacing w:before="0" w:after="0"/>
+        <w:ind w:hanging="0" w:left="-850" w:right="-794"/>
+        <w:jc w:val="left"/>
+        <w:rPr/>
+      </w:pPr>
+      <w:r>
+        <w:rPr/>
+        <w:t>sistemata formattazione messaggio email</w:t>
+      </w:r>
+    </w:p>
+    <w:p>
+      <w:pPr>
+        <w:pStyle w:val="Normal"/>
+        <w:widowControl/>
+        <w:suppressAutoHyphens w:val="true"/>
+        <w:overflowPunct w:val="true"/>
+        <w:bidi w:val="0"/>
+        <w:spacing w:before="0" w:after="0"/>
+        <w:ind w:hanging="0" w:left="-850" w:right="-794"/>
+        <w:jc w:val="left"/>
+        <w:rPr/>
+      </w:pPr>
+      <w:r>
+        <w:rPr/>
+        <w:t xml:space="preserve">abbellita formattazione descrizione expirience </w:t>
+      </w:r>
+    </w:p>
+    <w:p>
+      <w:pPr>
+        <w:pStyle w:val="Normal"/>
+        <w:widowControl/>
+        <w:suppressAutoHyphens w:val="true"/>
+        <w:overflowPunct w:val="true"/>
+        <w:bidi w:val="0"/>
+        <w:spacing w:before="0" w:after="0"/>
+        <w:ind w:hanging="0" w:left="-850" w:right="-794"/>
+        <w:jc w:val="left"/>
+        <w:rPr/>
+      </w:pPr>
+      <w:r>
+        <w:rPr/>
+      </w:r>
+    </w:p>
+    <w:p>
+      <w:pPr>
+        <w:pStyle w:val="Normal"/>
+        <w:widowControl/>
+        <w:suppressAutoHyphens w:val="true"/>
+        <w:overflowPunct w:val="true"/>
+        <w:bidi w:val="0"/>
+        <w:spacing w:before="0" w:after="0"/>
+        <w:ind w:hanging="0" w:left="-850" w:right="-794"/>
+        <w:jc w:val="left"/>
+        <w:rPr/>
+      </w:pPr>
+      <w:r>
+        <w:rPr/>
+        <w:t>direi che ci siamo, controlla anche tu se ho dimenticato qualcosa così lo cambiamo prima che mi metta copincollare le altre pagine</w:t>
+      </w:r>
+    </w:p>
+    <w:p>
+      <w:pPr>
+        <w:pStyle w:val="Normal"/>
+        <w:widowControl/>
+        <w:suppressAutoHyphens w:val="true"/>
+        <w:overflowPunct w:val="true"/>
+        <w:bidi w:val="0"/>
+        <w:spacing w:before="0" w:after="0"/>
+        <w:ind w:hanging="0" w:left="-850" w:right="-794"/>
+        <w:jc w:val="left"/>
+        <w:rPr/>
+      </w:pPr>
+      <w:r>
+        <w:rPr/>
       </w:r>
     </w:p>
     <w:p>

</xml_diff>